<commit_message>
op op 7 opd
</commit_message>
<xml_diff>
--- a/ОПД/7/Лаб.7 ОПД Балин А.А..docx
+++ b/ОПД/7/Лаб.7 ОПД Балин А.А..docx
@@ -940,15 +940,530 @@
       <w:bookmarkEnd w:id="6"/>
     </w:p>
     <w:p>
-      <w:pPr>
-        <w:rPr>
-          <w:lang w:eastAsia="ru-RU"/>
-        </w:rPr>
-      </w:pPr>
+      <w:proofErr w:type="spellStart"/>
+      <w:r>
+        <w:t>Адр</w:t>
+      </w:r>
+      <w:proofErr w:type="spellEnd"/>
+      <w:r>
+        <w:t xml:space="preserve">    МК      </w:t>
+      </w:r>
+      <w:proofErr w:type="gramStart"/>
+      <w:r>
+        <w:t>IP  CR</w:t>
+      </w:r>
+      <w:proofErr w:type="gramEnd"/>
+      <w:r>
+        <w:t xml:space="preserve">   AR  DR   SP  BR   AC  NZVC </w:t>
+      </w:r>
+      <w:proofErr w:type="spellStart"/>
+      <w:r>
+        <w:t>СчМК</w:t>
+      </w:r>
+      <w:proofErr w:type="spellEnd"/>
+    </w:p>
+    <w:p>
+      <w:r>
+        <w:t xml:space="preserve">3C 8143204002 494 9480 480 0FFC 000 0493 0000 </w:t>
+      </w:r>
+      <w:proofErr w:type="gramStart"/>
+      <w:r>
+        <w:t xml:space="preserve">0101  </w:t>
+      </w:r>
+      <w:r>
+        <w:t>3</w:t>
+      </w:r>
+      <w:proofErr w:type="gramEnd"/>
+      <w:r>
+        <w:t>D</w:t>
+      </w:r>
+    </w:p>
+    <w:p>
+      <w:proofErr w:type="spellStart"/>
+      <w:r>
+        <w:t>Адр</w:t>
+      </w:r>
+      <w:proofErr w:type="spellEnd"/>
+      <w:r>
+        <w:t xml:space="preserve">    МК      </w:t>
+      </w:r>
+      <w:proofErr w:type="gramStart"/>
+      <w:r>
+        <w:t>IP  CR</w:t>
+      </w:r>
+      <w:proofErr w:type="gramEnd"/>
+      <w:r>
+        <w:t xml:space="preserve">   AR  DR   SP  BR   AC  NZVC </w:t>
+      </w:r>
+      <w:proofErr w:type="spellStart"/>
+      <w:r>
+        <w:t>СчМК</w:t>
+      </w:r>
+      <w:proofErr w:type="spellEnd"/>
+    </w:p>
+    <w:p>
+      <w:r>
+        <w:t xml:space="preserve">3D 81F0104002 494 9480 </w:t>
+      </w:r>
+      <w:r>
+        <w:t xml:space="preserve">480 0FFC 000 0493 0000 </w:t>
+      </w:r>
+      <w:proofErr w:type="gramStart"/>
+      <w:r>
+        <w:t>0101  F</w:t>
+      </w:r>
+      <w:proofErr w:type="gramEnd"/>
+      <w:r>
+        <w:t>0</w:t>
+      </w:r>
+    </w:p>
+    <w:p>
+      <w:proofErr w:type="spellStart"/>
+      <w:r>
+        <w:t>Адр</w:t>
+      </w:r>
+      <w:proofErr w:type="spellEnd"/>
+      <w:r>
+        <w:t xml:space="preserve">    МК      </w:t>
+      </w:r>
+      <w:proofErr w:type="gramStart"/>
+      <w:r>
+        <w:t>IP  CR</w:t>
+      </w:r>
+      <w:proofErr w:type="gramEnd"/>
+      <w:r>
+        <w:t xml:space="preserve">   AR  DR   SP  BR   AC  NZVC </w:t>
+      </w:r>
+      <w:proofErr w:type="spellStart"/>
+      <w:r>
+        <w:t>СчМК</w:t>
+      </w:r>
+      <w:proofErr w:type="spellEnd"/>
+    </w:p>
+    <w:p>
+      <w:r>
+        <w:t xml:space="preserve">F0 0001080001 494 9480 </w:t>
+      </w:r>
+      <w:r>
+        <w:t xml:space="preserve">480 07FE 000 0493 0000 </w:t>
+      </w:r>
+      <w:proofErr w:type="gramStart"/>
+      <w:r>
+        <w:t>0101  F</w:t>
+      </w:r>
+      <w:proofErr w:type="gramEnd"/>
+      <w:r>
+        <w:t>1</w:t>
+      </w:r>
+    </w:p>
+    <w:p>
+      <w:proofErr w:type="spellStart"/>
+      <w:r>
+        <w:t>Адр</w:t>
+      </w:r>
+      <w:proofErr w:type="spellEnd"/>
+      <w:r>
+        <w:t xml:space="preserve">    МК      </w:t>
+      </w:r>
+      <w:proofErr w:type="gramStart"/>
+      <w:r>
+        <w:t>IP  CR</w:t>
+      </w:r>
+      <w:proofErr w:type="gramEnd"/>
+      <w:r>
+        <w:t xml:space="preserve">   AR  DR   SP  BR   AC  NZVC </w:t>
+      </w:r>
+      <w:proofErr w:type="spellStart"/>
+      <w:r>
+        <w:t>СчМК</w:t>
+      </w:r>
+      <w:proofErr w:type="spellEnd"/>
+    </w:p>
+    <w:p/>
+    <w:p/>
+    <w:p/>
+    <w:p>
+      <w:proofErr w:type="spellStart"/>
+      <w:r>
+        <w:t>Адр</w:t>
+      </w:r>
+      <w:proofErr w:type="spellEnd"/>
+      <w:r>
+        <w:t xml:space="preserve">    МК      </w:t>
+      </w:r>
+      <w:proofErr w:type="gramStart"/>
+      <w:r>
+        <w:t>IP  CR</w:t>
+      </w:r>
+      <w:proofErr w:type="gramEnd"/>
+      <w:r>
+        <w:t xml:space="preserve">   AR  DR   SP  BR   AC  NZVC </w:t>
+      </w:r>
+      <w:proofErr w:type="spellStart"/>
+      <w:r>
+        <w:t>СчМК</w:t>
+      </w:r>
+      <w:proofErr w:type="spellEnd"/>
+    </w:p>
+    <w:p>
+      <w:r>
+        <w:t xml:space="preserve">3C 8143204002 494 9480 </w:t>
+      </w:r>
+      <w:r>
+        <w:t xml:space="preserve">480 0FFC 000 0493 0000 </w:t>
+      </w:r>
+      <w:proofErr w:type="gramStart"/>
+      <w:r>
+        <w:t>0101  3</w:t>
+      </w:r>
+      <w:proofErr w:type="gramEnd"/>
+      <w:r>
+        <w:t>D</w:t>
+      </w:r>
+    </w:p>
+    <w:p>
+      <w:proofErr w:type="spellStart"/>
+      <w:r>
+        <w:t>Адр</w:t>
+      </w:r>
+      <w:proofErr w:type="spellEnd"/>
+      <w:r>
+        <w:t xml:space="preserve">    МК      </w:t>
+      </w:r>
+      <w:proofErr w:type="gramStart"/>
+      <w:r>
+        <w:t>IP  CR</w:t>
+      </w:r>
+      <w:proofErr w:type="gramEnd"/>
+      <w:r>
+        <w:t xml:space="preserve">   AR  DR   SP  BR   AC  NZVC </w:t>
+      </w:r>
+      <w:proofErr w:type="spellStart"/>
+      <w:r>
+        <w:t>СчМК</w:t>
+      </w:r>
+      <w:proofErr w:type="spellEnd"/>
+    </w:p>
+    <w:p>
+      <w:r>
+        <w:t xml:space="preserve">3D 81F0104002 494 9480 </w:t>
+      </w:r>
+      <w:r>
+        <w:t xml:space="preserve">480 0FFC 000 0493 0000 </w:t>
+      </w:r>
+      <w:proofErr w:type="gramStart"/>
+      <w:r>
+        <w:t>0101  F</w:t>
+      </w:r>
+      <w:proofErr w:type="gramEnd"/>
+      <w:r>
+        <w:t>0</w:t>
+      </w:r>
+    </w:p>
+    <w:p>
+      <w:proofErr w:type="spellStart"/>
+      <w:r>
+        <w:t>Адр</w:t>
+      </w:r>
+      <w:proofErr w:type="spellEnd"/>
+      <w:r>
+        <w:t xml:space="preserve">    МК      </w:t>
+      </w:r>
+      <w:proofErr w:type="gramStart"/>
+      <w:r>
+        <w:t>IP  CR</w:t>
+      </w:r>
+      <w:proofErr w:type="gramEnd"/>
+      <w:r>
+        <w:t xml:space="preserve">   AR  DR   SP  BR   AC  NZVC </w:t>
+      </w:r>
+      <w:proofErr w:type="spellStart"/>
+      <w:r>
+        <w:t>СчМК</w:t>
+      </w:r>
+      <w:proofErr w:type="spellEnd"/>
+    </w:p>
+    <w:p>
+      <w:r>
+        <w:t xml:space="preserve">F0 0001080001 494 9480 </w:t>
+      </w:r>
+      <w:r>
+        <w:t>480 07FE 000 0493 0000 0101  F1</w:t>
+      </w:r>
       <w:bookmarkStart w:id="7" w:name="_GoBack"/>
       <w:bookmarkEnd w:id="7"/>
     </w:p>
     <w:p>
+      <w:proofErr w:type="spellStart"/>
+      <w:r>
+        <w:t>Адр</w:t>
+      </w:r>
+      <w:proofErr w:type="spellEnd"/>
+      <w:r>
+        <w:t xml:space="preserve">    МК      </w:t>
+      </w:r>
+      <w:proofErr w:type="gramStart"/>
+      <w:r>
+        <w:t>IP  CR</w:t>
+      </w:r>
+      <w:proofErr w:type="gramEnd"/>
+      <w:r>
+        <w:t xml:space="preserve">   AR  DR   SP  BR   AC  NZVC </w:t>
+      </w:r>
+      <w:proofErr w:type="spellStart"/>
+      <w:r>
+        <w:t>СчМК</w:t>
+      </w:r>
+      <w:proofErr w:type="spellEnd"/>
+    </w:p>
+    <w:p>
+      <w:r>
+        <w:t xml:space="preserve">F1 80C4101040 494 9480 480 07FE 000 0493 0000 </w:t>
+      </w:r>
+      <w:proofErr w:type="gramStart"/>
+      <w:r>
+        <w:t>0101  C</w:t>
+      </w:r>
+      <w:proofErr w:type="gramEnd"/>
+      <w:r>
+        <w:t>4</w:t>
+      </w:r>
+    </w:p>
+    <w:p/>
+    <w:p/>
+    <w:p/>
+    <w:p/>
+    <w:p>
+      <w:pPr>
+        <w:rPr>
+          <w:lang w:eastAsia="ru-RU"/>
+        </w:rPr>
+      </w:pPr>
+      <w:proofErr w:type="spellStart"/>
+      <w:r>
+        <w:rPr>
+          <w:lang w:eastAsia="ru-RU"/>
+        </w:rPr>
+        <w:t>Адр</w:t>
+      </w:r>
+      <w:proofErr w:type="spellEnd"/>
+      <w:r>
+        <w:rPr>
+          <w:lang w:eastAsia="ru-RU"/>
+        </w:rPr>
+        <w:t xml:space="preserve">    МК      </w:t>
+      </w:r>
+      <w:proofErr w:type="gramStart"/>
+      <w:r>
+        <w:rPr>
+          <w:lang w:eastAsia="ru-RU"/>
+        </w:rPr>
+        <w:t>IP  CR</w:t>
+      </w:r>
+      <w:proofErr w:type="gramEnd"/>
+      <w:r>
+        <w:rPr>
+          <w:lang w:eastAsia="ru-RU"/>
+        </w:rPr>
+        <w:t xml:space="preserve">   AR  DR   SP  BR   AC  NZVC </w:t>
+      </w:r>
+      <w:proofErr w:type="spellStart"/>
+      <w:r>
+        <w:rPr>
+          <w:lang w:eastAsia="ru-RU"/>
+        </w:rPr>
+        <w:t>СчМК</w:t>
+      </w:r>
+      <w:proofErr w:type="spellEnd"/>
+    </w:p>
+    <w:p>
+      <w:pPr>
+        <w:rPr>
+          <w:lang w:eastAsia="ru-RU"/>
+        </w:rPr>
+      </w:pPr>
+      <w:r>
+        <w:rPr>
+          <w:lang w:eastAsia="ru-RU"/>
+        </w:rPr>
+        <w:t xml:space="preserve">F0 0001080001 4A0 9483 </w:t>
+      </w:r>
+      <w:r>
+        <w:rPr>
+          <w:lang w:eastAsia="ru-RU"/>
+        </w:rPr>
+        <w:t xml:space="preserve">483 C2DF 000 049F 0000 </w:t>
+      </w:r>
+      <w:proofErr w:type="gramStart"/>
+      <w:r>
+        <w:rPr>
+          <w:lang w:eastAsia="ru-RU"/>
+        </w:rPr>
+        <w:t>0101  F</w:t>
+      </w:r>
+      <w:proofErr w:type="gramEnd"/>
+      <w:r>
+        <w:rPr>
+          <w:lang w:eastAsia="ru-RU"/>
+        </w:rPr>
+        <w:t>1</w:t>
+      </w:r>
+    </w:p>
+    <w:p>
+      <w:pPr>
+        <w:rPr>
+          <w:lang w:eastAsia="ru-RU"/>
+        </w:rPr>
+      </w:pPr>
+      <w:proofErr w:type="spellStart"/>
+      <w:r>
+        <w:rPr>
+          <w:lang w:eastAsia="ru-RU"/>
+        </w:rPr>
+        <w:t>Адр</w:t>
+      </w:r>
+      <w:proofErr w:type="spellEnd"/>
+      <w:r>
+        <w:rPr>
+          <w:lang w:eastAsia="ru-RU"/>
+        </w:rPr>
+        <w:t xml:space="preserve">    МК      </w:t>
+      </w:r>
+      <w:proofErr w:type="gramStart"/>
+      <w:r>
+        <w:rPr>
+          <w:lang w:eastAsia="ru-RU"/>
+        </w:rPr>
+        <w:t>IP  CR</w:t>
+      </w:r>
+      <w:proofErr w:type="gramEnd"/>
+      <w:r>
+        <w:rPr>
+          <w:lang w:eastAsia="ru-RU"/>
+        </w:rPr>
+        <w:t xml:space="preserve">   AR  DR   SP  BR   AC  NZVC </w:t>
+      </w:r>
+      <w:proofErr w:type="spellStart"/>
+      <w:r>
+        <w:rPr>
+          <w:lang w:eastAsia="ru-RU"/>
+        </w:rPr>
+        <w:t>СчМК</w:t>
+      </w:r>
+      <w:proofErr w:type="spellEnd"/>
+    </w:p>
+    <w:p>
+      <w:pPr>
+        <w:rPr>
+          <w:lang w:eastAsia="ru-RU"/>
+        </w:rPr>
+      </w:pPr>
+      <w:r>
+        <w:rPr>
+          <w:lang w:eastAsia="ru-RU"/>
+        </w:rPr>
+        <w:t xml:space="preserve">F1 80C4101040 4A0 9483 </w:t>
+      </w:r>
+      <w:r>
+        <w:rPr>
+          <w:lang w:eastAsia="ru-RU"/>
+        </w:rPr>
+        <w:t xml:space="preserve">483 C2DF 000 049F 0000 </w:t>
+      </w:r>
+      <w:proofErr w:type="gramStart"/>
+      <w:r>
+        <w:rPr>
+          <w:lang w:eastAsia="ru-RU"/>
+        </w:rPr>
+        <w:t>0101  C</w:t>
+      </w:r>
+      <w:proofErr w:type="gramEnd"/>
+      <w:r>
+        <w:rPr>
+          <w:lang w:eastAsia="ru-RU"/>
+        </w:rPr>
+        <w:t>4</w:t>
+      </w:r>
+    </w:p>
+    <w:p>
+      <w:pPr>
+        <w:rPr>
+          <w:lang w:eastAsia="ru-RU"/>
+        </w:rPr>
+      </w:pPr>
+      <w:proofErr w:type="spellStart"/>
+      <w:r>
+        <w:rPr>
+          <w:lang w:eastAsia="ru-RU"/>
+        </w:rPr>
+        <w:t>Адр</w:t>
+      </w:r>
+      <w:proofErr w:type="spellEnd"/>
+      <w:r>
+        <w:rPr>
+          <w:lang w:eastAsia="ru-RU"/>
+        </w:rPr>
+        <w:t xml:space="preserve">    МК      </w:t>
+      </w:r>
+      <w:proofErr w:type="gramStart"/>
+      <w:r>
+        <w:rPr>
+          <w:lang w:eastAsia="ru-RU"/>
+        </w:rPr>
+        <w:t>IP  CR</w:t>
+      </w:r>
+      <w:proofErr w:type="gramEnd"/>
+      <w:r>
+        <w:rPr>
+          <w:lang w:eastAsia="ru-RU"/>
+        </w:rPr>
+        <w:t xml:space="preserve">   AR  DR   SP  BR   AC  NZVC </w:t>
+      </w:r>
+      <w:proofErr w:type="spellStart"/>
+      <w:r>
+        <w:rPr>
+          <w:lang w:eastAsia="ru-RU"/>
+        </w:rPr>
+        <w:t>СчМК</w:t>
+      </w:r>
+      <w:proofErr w:type="spellEnd"/>
+    </w:p>
+    <w:p>
+      <w:pPr>
+        <w:rPr>
+          <w:lang w:eastAsia="ru-RU"/>
+        </w:rPr>
+      </w:pPr>
+      <w:r>
+        <w:rPr>
+          <w:lang w:eastAsia="ru-RU"/>
+        </w:rPr>
+        <w:lastRenderedPageBreak/>
+        <w:t xml:space="preserve">C4 80DE801040 4A0 9483 483 C2DF 000 049F 0000 </w:t>
+      </w:r>
+      <w:proofErr w:type="gramStart"/>
+      <w:r>
+        <w:rPr>
+          <w:lang w:eastAsia="ru-RU"/>
+        </w:rPr>
+        <w:t>0101  C</w:t>
+      </w:r>
+      <w:proofErr w:type="gramEnd"/>
+      <w:r>
+        <w:rPr>
+          <w:lang w:eastAsia="ru-RU"/>
+        </w:rPr>
+        <w:t>5</w:t>
+      </w:r>
+    </w:p>
+    <w:p>
+      <w:pPr>
+        <w:rPr>
+          <w:lang w:eastAsia="ru-RU"/>
+        </w:rPr>
+      </w:pPr>
+    </w:p>
+    <w:p>
       <w:pPr>
         <w:pStyle w:val="1"/>
       </w:pPr>
@@ -999,8 +1514,8 @@
         <w:t>микропрограмм в БЭВМ.</w:t>
       </w:r>
     </w:p>
-    <w:bookmarkStart w:id="12" w:name="_Toc136663646" w:displacedByCustomXml="next"/>
-    <w:bookmarkStart w:id="13" w:name="_Toc136523384" w:displacedByCustomXml="next"/>
+    <w:bookmarkStart w:id="12" w:name="_Toc136523384" w:displacedByCustomXml="next"/>
+    <w:bookmarkStart w:id="13" w:name="_Toc136663646" w:displacedByCustomXml="next"/>
     <w:sdt>
       <w:sdtPr>
         <w:rPr>
@@ -1143,7 +1658,7 @@
           <w:rPr>
             <w:noProof/>
           </w:rPr>
-          <w:t>6</w:t>
+          <w:t>8</w:t>
         </w:r>
         <w:r>
           <w:fldChar w:fldCharType="end"/>
@@ -4924,7 +5439,7 @@
 </file>
 
 <file path=customXml/itemProps1.xml><?xml version="1.0" encoding="utf-8"?>
-<ds:datastoreItem xmlns:ds="http://schemas.openxmlformats.org/officeDocument/2006/customXml" ds:itemID="{CC431485-35AC-44D4-B321-1B1FFD8E977B}">
+<ds:datastoreItem xmlns:ds="http://schemas.openxmlformats.org/officeDocument/2006/customXml" ds:itemID="{1E3FFCB8-1757-409F-8D89-D64A77FD5284}">
   <ds:schemaRefs>
     <ds:schemaRef ds:uri="http://schemas.openxmlformats.org/officeDocument/2006/bibliography"/>
   </ds:schemaRefs>

</xml_diff>